<commit_message>
Tirno first menu steps
</commit_message>
<xml_diff>
--- a/Lia/Lia.docx
+++ b/Lia/Lia.docx
@@ -111,7 +111,10 @@
         <w:t xml:space="preserve"> коли</w:t>
       </w:r>
       <w:r>
-        <w:t>чество заданных номеров (1...9</w:t>
+        <w:t>чество заданных номеров (1...</w:t>
+      </w:r>
+      <w:r>
+        <w:t>9</w:t>
       </w:r>
       <w:bookmarkStart w:id="0" w:name="_GoBack"/>
       <w:bookmarkEnd w:id="0"/>
@@ -122,6 +125,15 @@
         <w:t>собственно эти номера.</w:t>
       </w:r>
     </w:p>
+    <w:p>
+      <w:pPr>
+        <w:pStyle w:val="Heading1"/>
+      </w:pPr>
+      <w:r>
+        <w:t>Меню</w:t>
+      </w:r>
+    </w:p>
+    <w:p/>
     <w:sectPr>
       <w:pgSz w:w="11906" w:h="16838"/>
       <w:pgMar w:top="1134" w:right="850" w:bottom="1134" w:left="1701" w:header="708" w:footer="708" w:gutter="0"/>

</xml_diff>

<commit_message>
Tirno-Lia speak to ech other in "Call-Reply" manner.
</commit_message>
<xml_diff>
--- a/Lia/Lia.docx
+++ b/Lia/Lia.docx
@@ -192,8 +192,6 @@
       <w:r>
         <w:t>.</w:t>
       </w:r>
-      <w:bookmarkStart w:id="0" w:name="_GoBack"/>
-      <w:bookmarkEnd w:id="0"/>
     </w:p>
     <w:p>
       <w:pPr>
@@ -520,6 +518,171 @@
     <w:p>
       <w:r>
         <w:t>Дозорный передает пакеты с командой «ответь». Передав пакет, Дозорный ждет ответа в течении промежутка времени, нужного для ответа, затем повторяет передачу.</w:t>
+      </w:r>
+    </w:p>
+    <w:p>
+      <w:r>
+        <w:t xml:space="preserve">Для </w:t>
+      </w:r>
+      <w:r>
+        <w:rPr>
+          <w:lang w:val="en-US"/>
+        </w:rPr>
+        <w:t>Tirno:</w:t>
+      </w:r>
+      <w:bookmarkStart w:id="0" w:name="_GoBack"/>
+      <w:bookmarkEnd w:id="0"/>
+      <w:r>
+        <w:t xml:space="preserve"> </w:t>
+      </w:r>
+      <w:r>
+        <w:rPr>
+          <w:lang w:val="en-US"/>
+        </w:rPr>
+        <w:t>TX</w:t>
+      </w:r>
+      <w:r>
+        <w:t>-&gt;</w:t>
+      </w:r>
+      <w:r>
+        <w:rPr>
+          <w:lang w:val="en-US"/>
+        </w:rPr>
+        <w:t>RX</w:t>
+      </w:r>
+      <w:r>
+        <w:t xml:space="preserve">, </w:t>
+      </w:r>
+      <w:r>
+        <w:rPr>
+          <w:lang w:val="en-US"/>
+        </w:rPr>
+        <w:t>RX</w:t>
+      </w:r>
+      <w:r>
+        <w:t>-&gt;</w:t>
+      </w:r>
+      <w:r>
+        <w:rPr>
+          <w:lang w:val="en-US"/>
+        </w:rPr>
+        <w:t>IDLE</w:t>
+      </w:r>
+      <w:r>
+        <w:t xml:space="preserve">. </w:t>
+      </w:r>
+      <w:r>
+        <w:t xml:space="preserve">Вход в </w:t>
+      </w:r>
+      <w:r>
+        <w:rPr>
+          <w:lang w:val="en-US"/>
+        </w:rPr>
+        <w:t>TX</w:t>
+      </w:r>
+      <w:r>
+        <w:t xml:space="preserve"> </w:t>
+      </w:r>
+      <w:r>
+        <w:t xml:space="preserve">по таймеру, выход в </w:t>
+      </w:r>
+      <w:r>
+        <w:rPr>
+          <w:lang w:val="en-US"/>
+        </w:rPr>
+        <w:t>RX</w:t>
+      </w:r>
+      <w:r>
+        <w:t xml:space="preserve"> </w:t>
+      </w:r>
+      <w:r>
+        <w:t xml:space="preserve">автоматически. Выход из </w:t>
+      </w:r>
+      <w:r>
+        <w:rPr>
+          <w:lang w:val="en-US"/>
+        </w:rPr>
+        <w:t>RX</w:t>
+      </w:r>
+      <w:r>
+        <w:t xml:space="preserve"> </w:t>
+      </w:r>
+      <w:r>
+        <w:t xml:space="preserve">по таймеру при неответе (очевидно, сразу в </w:t>
+      </w:r>
+      <w:r>
+        <w:rPr>
+          <w:lang w:val="en-US"/>
+        </w:rPr>
+        <w:t>TX</w:t>
+      </w:r>
+      <w:r>
+        <w:t>)</w:t>
+      </w:r>
+      <w:r>
+        <w:t xml:space="preserve">, и автоматически в </w:t>
+      </w:r>
+      <w:r>
+        <w:rPr>
+          <w:lang w:val="en-US"/>
+        </w:rPr>
+        <w:t>IDLE</w:t>
+      </w:r>
+      <w:r>
+        <w:t xml:space="preserve"> </w:t>
+      </w:r>
+      <w:r>
+        <w:t xml:space="preserve">при ответе. </w:t>
+      </w:r>
+    </w:p>
+    <w:p>
+      <w:r>
+        <w:t xml:space="preserve">Для </w:t>
+      </w:r>
+      <w:r>
+        <w:rPr>
+          <w:lang w:val="en-US"/>
+        </w:rPr>
+        <w:t>Lia</w:t>
+      </w:r>
+      <w:r>
+        <w:t xml:space="preserve">: </w:t>
+      </w:r>
+      <w:r>
+        <w:t xml:space="preserve">вход в </w:t>
+      </w:r>
+      <w:r>
+        <w:rPr>
+          <w:lang w:val="en-US"/>
+        </w:rPr>
+        <w:t>RX</w:t>
+      </w:r>
+      <w:r>
+        <w:t xml:space="preserve"> </w:t>
+      </w:r>
+      <w:r>
+        <w:t xml:space="preserve">по таймеру, выход в </w:t>
+      </w:r>
+      <w:r>
+        <w:rPr>
+          <w:lang w:val="en-US"/>
+        </w:rPr>
+        <w:t>IDLE</w:t>
+      </w:r>
+      <w:r>
+        <w:t xml:space="preserve"> </w:t>
+      </w:r>
+      <w:r>
+        <w:t xml:space="preserve">по таймеру при непакете, либо в ТХ при правильном пакете. Вход в ТХ при правильном пакете, выход автоматически в </w:t>
+      </w:r>
+      <w:r>
+        <w:rPr>
+          <w:lang w:val="en-US"/>
+        </w:rPr>
+        <w:t>IDLE</w:t>
+      </w:r>
+      <w:r>
+        <w:t>.</w:t>
       </w:r>
     </w:p>
     <w:p>

</xml_diff>